<commit_message>
backend documentation WIP #2
</commit_message>
<xml_diff>
--- a/backend_doc.docx
+++ b/backend_doc.docx
@@ -1517,10 +1517,46 @@
       </w:pPr>
       <w:r>
         <w:rPr>
-          <w:sz w:val="20"/>
-          <w:szCs w:val="20"/>
-        </w:rPr>
-        <w:t>[todo]</w:t>
+          <w:noProof/>
+          <w:sz w:val="20"/>
+          <w:szCs w:val="20"/>
+          <w:lang w:eastAsia="hu-HU"/>
+        </w:rPr>
+        <w:drawing>
+          <wp:inline distT="0" distB="0" distL="0" distR="0">
+            <wp:extent cx="3937000" cy="2858578"/>
+            <wp:effectExtent l="0" t="0" r="0" b="0"/>
+            <wp:docPr id="1" name="Kép 0" descr="db_terv.png"/>
+            <wp:cNvGraphicFramePr>
+              <a:graphicFrameLocks xmlns:a="http://schemas.openxmlformats.org/drawingml/2006/main" noChangeAspect="1"/>
+            </wp:cNvGraphicFramePr>
+            <a:graphic xmlns:a="http://schemas.openxmlformats.org/drawingml/2006/main">
+              <a:graphicData uri="http://schemas.openxmlformats.org/drawingml/2006/picture">
+                <pic:pic xmlns:pic="http://schemas.openxmlformats.org/drawingml/2006/picture">
+                  <pic:nvPicPr>
+                    <pic:cNvPr id="0" name="db_terv.png"/>
+                    <pic:cNvPicPr/>
+                  </pic:nvPicPr>
+                  <pic:blipFill>
+                    <a:blip r:embed="rId4"/>
+                    <a:stretch>
+                      <a:fillRect/>
+                    </a:stretch>
+                  </pic:blipFill>
+                  <pic:spPr>
+                    <a:xfrm>
+                      <a:off x="0" y="0"/>
+                      <a:ext cx="3937868" cy="2859208"/>
+                    </a:xfrm>
+                    <a:prstGeom prst="rect">
+                      <a:avLst/>
+                    </a:prstGeom>
+                  </pic:spPr>
+                </pic:pic>
+              </a:graphicData>
+            </a:graphic>
+          </wp:inline>
+        </w:drawing>
       </w:r>
     </w:p>
     <w:sectPr>
@@ -1797,6 +1833,36 @@
       <w:color w:val="4F81BD" w:themeColor="accent1"/>
       <w:sz w:val="26"/>
       <w:szCs w:val="26"/>
+    </w:rPr>
+  </w:style>
+  <w:style w:type="paragraph" w:styleId="Buborkszveg">
+    <w:name w:val="Balloon Text"/>
+    <w:basedOn w:val="Norml"/>
+    <w:link w:val="BuborkszvegChar"/>
+    <w:uiPriority w:val="99"/>
+    <w:semiHidden/>
+    <w:unhideWhenUsed/>
+    <w:rsid w:val="005F3A54"/>
+    <w:pPr>
+      <w:spacing w:after="0" w:line="240" w:lineRule="auto"/>
+    </w:pPr>
+    <w:rPr>
+      <w:rFonts w:ascii="Tahoma" w:hAnsi="Tahoma" w:cs="Tahoma"/>
+      <w:sz w:val="16"/>
+      <w:szCs w:val="16"/>
+    </w:rPr>
+  </w:style>
+  <w:style w:type="character" w:customStyle="1" w:styleId="BuborkszvegChar">
+    <w:name w:val="Buborékszöveg Char"/>
+    <w:basedOn w:val="Bekezdsalapbettpusa"/>
+    <w:link w:val="Buborkszveg"/>
+    <w:uiPriority w:val="99"/>
+    <w:semiHidden/>
+    <w:rsid w:val="005F3A54"/>
+    <w:rPr>
+      <w:rFonts w:ascii="Tahoma" w:hAnsi="Tahoma" w:cs="Tahoma"/>
+      <w:sz w:val="16"/>
+      <w:szCs w:val="16"/>
     </w:rPr>
   </w:style>
 </w:styles>

</xml_diff>